<commit_message>
update the result of Task1 Method to method
</commit_message>
<xml_diff>
--- a/Assignment01/report/COMP9517_Ass1Report_z5241868.docx
+++ b/Assignment01/report/COMP9517_Ass1Report_z5241868.docx
@@ -5766,10 +5766,10 @@
           <w:lang w:val="en-AU"/>
         </w:rPr>
         <w:drawing>
-          <wp:inline distT="0" distB="0" distL="0" distR="0" wp14:anchorId="6239DC11" wp14:editId="2EFAF045">
-            <wp:extent cx="4731446" cy="1577340"/>
+          <wp:inline distT="0" distB="0" distL="0" distR="0" wp14:anchorId="0211FF70" wp14:editId="76CE78F4">
+            <wp:extent cx="4845737" cy="1615440"/>
             <wp:effectExtent l="0" t="0" r="0" b="0"/>
-            <wp:docPr id="7" name="Picture 7"/>
+            <wp:docPr id="3" name="Picture 3"/>
             <wp:cNvGraphicFramePr>
               <a:graphicFrameLocks xmlns:a="http://schemas.openxmlformats.org/drawingml/2006/main" noChangeAspect="1"/>
             </wp:cNvGraphicFramePr>
@@ -5777,7 +5777,7 @@
               <a:graphicData uri="http://schemas.openxmlformats.org/drawingml/2006/picture">
                 <pic:pic xmlns:pic="http://schemas.openxmlformats.org/drawingml/2006/picture">
                   <pic:nvPicPr>
-                    <pic:cNvPr id="7" name="Picture 7"/>
+                    <pic:cNvPr id="3" name="Picture 3"/>
                     <pic:cNvPicPr/>
                   </pic:nvPicPr>
                   <pic:blipFill>
@@ -5795,7 +5795,7 @@
                   <pic:spPr>
                     <a:xfrm>
                       <a:off x="0" y="0"/>
-                      <a:ext cx="4774871" cy="1591817"/>
+                      <a:ext cx="4863626" cy="1621404"/>
                     </a:xfrm>
                     <a:prstGeom prst="rect">
                       <a:avLst/>
@@ -5980,10 +5980,10 @@
           <w:lang w:val="en-AU"/>
         </w:rPr>
         <w:drawing>
-          <wp:inline distT="0" distB="0" distL="0" distR="0" wp14:anchorId="4C93480C" wp14:editId="4DF8C64E">
-            <wp:extent cx="5280029" cy="1760220"/>
+          <wp:inline distT="0" distB="0" distL="0" distR="0" wp14:anchorId="092E7DDB" wp14:editId="36499212">
+            <wp:extent cx="4716780" cy="1572450"/>
             <wp:effectExtent l="0" t="0" r="0" b="0"/>
-            <wp:docPr id="8" name="Picture 8"/>
+            <wp:docPr id="4" name="Picture 4"/>
             <wp:cNvGraphicFramePr>
               <a:graphicFrameLocks xmlns:a="http://schemas.openxmlformats.org/drawingml/2006/main" noChangeAspect="1"/>
             </wp:cNvGraphicFramePr>
@@ -5991,7 +5991,7 @@
               <a:graphicData uri="http://schemas.openxmlformats.org/drawingml/2006/picture">
                 <pic:pic xmlns:pic="http://schemas.openxmlformats.org/drawingml/2006/picture">
                   <pic:nvPicPr>
-                    <pic:cNvPr id="8" name="Picture 8"/>
+                    <pic:cNvPr id="4" name="Picture 4"/>
                     <pic:cNvPicPr/>
                   </pic:nvPicPr>
                   <pic:blipFill>
@@ -6009,7 +6009,7 @@
                   <pic:spPr>
                     <a:xfrm>
                       <a:off x="0" y="0"/>
-                      <a:ext cx="5438371" cy="1813007"/>
+                      <a:ext cx="4732965" cy="1577846"/>
                     </a:xfrm>
                     <a:prstGeom prst="rect">
                       <a:avLst/>
@@ -6204,10 +6204,10 @@
           <w:lang w:val="en-AU"/>
         </w:rPr>
         <w:drawing>
-          <wp:inline distT="0" distB="0" distL="0" distR="0" wp14:anchorId="20585B9B" wp14:editId="4ED70FEB">
-            <wp:extent cx="5245737" cy="1748790"/>
+          <wp:inline distT="0" distB="0" distL="0" distR="0" wp14:anchorId="119D7C9B" wp14:editId="246DDEAD">
+            <wp:extent cx="5274310" cy="1758315"/>
             <wp:effectExtent l="0" t="0" r="0" b="0"/>
-            <wp:docPr id="9" name="Picture 9" descr="A picture containing text, weapon&#10;&#10;Description automatically generated"/>
+            <wp:docPr id="12" name="Picture 12" descr="A picture containing text, weapon&#10;&#10;Description automatically generated"/>
             <wp:cNvGraphicFramePr>
               <a:graphicFrameLocks xmlns:a="http://schemas.openxmlformats.org/drawingml/2006/main" noChangeAspect="1"/>
             </wp:cNvGraphicFramePr>
@@ -6215,7 +6215,7 @@
               <a:graphicData uri="http://schemas.openxmlformats.org/drawingml/2006/picture">
                 <pic:pic xmlns:pic="http://schemas.openxmlformats.org/drawingml/2006/picture">
                   <pic:nvPicPr>
-                    <pic:cNvPr id="9" name="Picture 9" descr="A picture containing text, weapon&#10;&#10;Description automatically generated"/>
+                    <pic:cNvPr id="12" name="Picture 12" descr="A picture containing text, weapon&#10;&#10;Description automatically generated"/>
                     <pic:cNvPicPr/>
                   </pic:nvPicPr>
                   <pic:blipFill>
@@ -6233,7 +6233,7 @@
                   <pic:spPr>
                     <a:xfrm>
                       <a:off x="0" y="0"/>
-                      <a:ext cx="5389502" cy="1796717"/>
+                      <a:ext cx="5274310" cy="1758315"/>
                     </a:xfrm>
                     <a:prstGeom prst="rect">
                       <a:avLst/>
@@ -6438,10 +6438,10 @@
           <w:lang w:val="en-AU"/>
         </w:rPr>
         <w:drawing>
-          <wp:inline distT="0" distB="0" distL="0" distR="0" wp14:anchorId="3066DE18" wp14:editId="246F47A6">
-            <wp:extent cx="5149215" cy="1716612"/>
+          <wp:inline distT="0" distB="0" distL="0" distR="0" wp14:anchorId="68F66281" wp14:editId="660027D4">
+            <wp:extent cx="5274310" cy="1758315"/>
             <wp:effectExtent l="0" t="0" r="0" b="0"/>
-            <wp:docPr id="10" name="Picture 10" descr="Icon&#10;&#10;Description automatically generated with low confidence"/>
+            <wp:docPr id="13" name="Picture 13" descr="Icon&#10;&#10;Description automatically generated with low confidence"/>
             <wp:cNvGraphicFramePr>
               <a:graphicFrameLocks xmlns:a="http://schemas.openxmlformats.org/drawingml/2006/main" noChangeAspect="1"/>
             </wp:cNvGraphicFramePr>
@@ -6449,7 +6449,7 @@
               <a:graphicData uri="http://schemas.openxmlformats.org/drawingml/2006/picture">
                 <pic:pic xmlns:pic="http://schemas.openxmlformats.org/drawingml/2006/picture">
                   <pic:nvPicPr>
-                    <pic:cNvPr id="10" name="Picture 10" descr="Icon&#10;&#10;Description automatically generated with low confidence"/>
+                    <pic:cNvPr id="13" name="Picture 13" descr="Icon&#10;&#10;Description automatically generated with low confidence"/>
                     <pic:cNvPicPr/>
                   </pic:nvPicPr>
                   <pic:blipFill>
@@ -6467,7 +6467,7 @@
                   <pic:spPr>
                     <a:xfrm>
                       <a:off x="0" y="0"/>
-                      <a:ext cx="5222085" cy="1740905"/>
+                      <a:ext cx="5274310" cy="1758315"/>
                     </a:xfrm>
                     <a:prstGeom prst="rect">
                       <a:avLst/>
@@ -7393,7 +7393,27 @@
                 <w:szCs w:val="24"/>
                 <w:lang w:val="en-AU"/>
               </w:rPr>
-              <w:t>(-1,-1)</w:t>
+              <w:t>(-</w:t>
+            </w:r>
+            <w:proofErr w:type="gramStart"/>
+            <w:r>
+              <w:rPr>
+                <w:rFonts w:ascii="Times New Roman" w:hAnsi="Times New Roman" w:cs="Times New Roman"/>
+                <w:sz w:val="24"/>
+                <w:szCs w:val="24"/>
+                <w:lang w:val="en-AU"/>
+              </w:rPr>
+              <w:t>1,-</w:t>
+            </w:r>
+            <w:proofErr w:type="gramEnd"/>
+            <w:r>
+              <w:rPr>
+                <w:rFonts w:ascii="Times New Roman" w:hAnsi="Times New Roman" w:cs="Times New Roman"/>
+                <w:sz w:val="24"/>
+                <w:szCs w:val="24"/>
+                <w:lang w:val="en-AU"/>
+              </w:rPr>
+              <w:t>1)</w:t>
             </w:r>
           </w:p>
         </w:tc>
@@ -7472,6 +7492,7 @@
               </w:rPr>
               <w:t>(</w:t>
             </w:r>
+            <w:proofErr w:type="gramStart"/>
             <w:r>
               <w:rPr>
                 <w:rFonts w:ascii="Times New Roman" w:hAnsi="Times New Roman" w:cs="Times New Roman"/>
@@ -7497,7 +7518,17 @@
                 <w:szCs w:val="24"/>
                 <w:lang w:val="en-AU"/>
               </w:rPr>
-              <w:t>-1</w:t>
+              <w:t>-</w:t>
+            </w:r>
+            <w:proofErr w:type="gramEnd"/>
+            <w:r>
+              <w:rPr>
+                <w:rFonts w:ascii="Times New Roman" w:hAnsi="Times New Roman" w:cs="Times New Roman"/>
+                <w:sz w:val="24"/>
+                <w:szCs w:val="24"/>
+                <w:lang w:val="en-AU"/>
+              </w:rPr>
+              <w:t>1</w:t>
             </w:r>
             <w:r>
               <w:rPr>
@@ -7619,7 +7650,27 @@
                 <w:szCs w:val="24"/>
                 <w:lang w:val="en-AU"/>
               </w:rPr>
-              <w:t>(+1,-1)</w:t>
+              <w:t>(+</w:t>
+            </w:r>
+            <w:proofErr w:type="gramStart"/>
+            <w:r>
+              <w:rPr>
+                <w:rFonts w:ascii="Times New Roman" w:hAnsi="Times New Roman" w:cs="Times New Roman"/>
+                <w:sz w:val="24"/>
+                <w:szCs w:val="24"/>
+                <w:lang w:val="en-AU"/>
+              </w:rPr>
+              <w:t>1,-</w:t>
+            </w:r>
+            <w:proofErr w:type="gramEnd"/>
+            <w:r>
+              <w:rPr>
+                <w:rFonts w:ascii="Times New Roman" w:hAnsi="Times New Roman" w:cs="Times New Roman"/>
+                <w:sz w:val="24"/>
+                <w:szCs w:val="24"/>
+                <w:lang w:val="en-AU"/>
+              </w:rPr>
+              <w:t>1)</w:t>
             </w:r>
           </w:p>
         </w:tc>
@@ -7669,7 +7720,27 @@
                 <w:szCs w:val="24"/>
                 <w:lang w:val="en-AU"/>
               </w:rPr>
-              <w:t>(+1,+1)</w:t>
+              <w:t>(+</w:t>
+            </w:r>
+            <w:proofErr w:type="gramStart"/>
+            <w:r>
+              <w:rPr>
+                <w:rFonts w:ascii="Times New Roman" w:hAnsi="Times New Roman" w:cs="Times New Roman"/>
+                <w:sz w:val="24"/>
+                <w:szCs w:val="24"/>
+                <w:lang w:val="en-AU"/>
+              </w:rPr>
+              <w:t>1,+</w:t>
+            </w:r>
+            <w:proofErr w:type="gramEnd"/>
+            <w:r>
+              <w:rPr>
+                <w:rFonts w:ascii="Times New Roman" w:hAnsi="Times New Roman" w:cs="Times New Roman"/>
+                <w:sz w:val="24"/>
+                <w:szCs w:val="24"/>
+                <w:lang w:val="en-AU"/>
+              </w:rPr>
+              <w:t>1)</w:t>
             </w:r>
           </w:p>
         </w:tc>

</xml_diff>

<commit_message>
updateing report and Task1 output
</commit_message>
<xml_diff>
--- a/Assignment01/report/COMP9517_Ass1Report_z5241868.docx
+++ b/Assignment01/report/COMP9517_Ass1Report_z5241868.docx
@@ -5766,10 +5766,10 @@
           <w:lang w:val="en-AU"/>
         </w:rPr>
         <w:drawing>
-          <wp:inline distT="0" distB="0" distL="0" distR="0" wp14:anchorId="0211FF70" wp14:editId="76CE78F4">
-            <wp:extent cx="4845737" cy="1615440"/>
+          <wp:inline distT="0" distB="0" distL="0" distR="0" wp14:anchorId="33D147F7" wp14:editId="4270860C">
+            <wp:extent cx="4617164" cy="1539240"/>
             <wp:effectExtent l="0" t="0" r="0" b="0"/>
-            <wp:docPr id="3" name="Picture 3"/>
+            <wp:docPr id="14" name="Picture 14"/>
             <wp:cNvGraphicFramePr>
               <a:graphicFrameLocks xmlns:a="http://schemas.openxmlformats.org/drawingml/2006/main" noChangeAspect="1"/>
             </wp:cNvGraphicFramePr>
@@ -5777,7 +5777,7 @@
               <a:graphicData uri="http://schemas.openxmlformats.org/drawingml/2006/picture">
                 <pic:pic xmlns:pic="http://schemas.openxmlformats.org/drawingml/2006/picture">
                   <pic:nvPicPr>
-                    <pic:cNvPr id="3" name="Picture 3"/>
+                    <pic:cNvPr id="14" name="Picture 14"/>
                     <pic:cNvPicPr/>
                   </pic:nvPicPr>
                   <pic:blipFill>
@@ -5795,7 +5795,7 @@
                   <pic:spPr>
                     <a:xfrm>
                       <a:off x="0" y="0"/>
-                      <a:ext cx="4863626" cy="1621404"/>
+                      <a:ext cx="4621828" cy="1540795"/>
                     </a:xfrm>
                     <a:prstGeom prst="rect">
                       <a:avLst/>
@@ -5980,10 +5980,10 @@
           <w:lang w:val="en-AU"/>
         </w:rPr>
         <w:drawing>
-          <wp:inline distT="0" distB="0" distL="0" distR="0" wp14:anchorId="092E7DDB" wp14:editId="36499212">
-            <wp:extent cx="4716780" cy="1572450"/>
+          <wp:inline distT="0" distB="0" distL="0" distR="0" wp14:anchorId="479A5F20" wp14:editId="04300CCC">
+            <wp:extent cx="5302882" cy="1767840"/>
             <wp:effectExtent l="0" t="0" r="0" b="0"/>
-            <wp:docPr id="4" name="Picture 4"/>
+            <wp:docPr id="15" name="Picture 15"/>
             <wp:cNvGraphicFramePr>
               <a:graphicFrameLocks xmlns:a="http://schemas.openxmlformats.org/drawingml/2006/main" noChangeAspect="1"/>
             </wp:cNvGraphicFramePr>
@@ -5991,7 +5991,7 @@
               <a:graphicData uri="http://schemas.openxmlformats.org/drawingml/2006/picture">
                 <pic:pic xmlns:pic="http://schemas.openxmlformats.org/drawingml/2006/picture">
                   <pic:nvPicPr>
-                    <pic:cNvPr id="4" name="Picture 4"/>
+                    <pic:cNvPr id="15" name="Picture 15"/>
                     <pic:cNvPicPr/>
                   </pic:nvPicPr>
                   <pic:blipFill>
@@ -6009,7 +6009,7 @@
                   <pic:spPr>
                     <a:xfrm>
                       <a:off x="0" y="0"/>
-                      <a:ext cx="4732965" cy="1577846"/>
+                      <a:ext cx="5355560" cy="1785402"/>
                     </a:xfrm>
                     <a:prstGeom prst="rect">
                       <a:avLst/>
@@ -6204,10 +6204,10 @@
           <w:lang w:val="en-AU"/>
         </w:rPr>
         <w:drawing>
-          <wp:inline distT="0" distB="0" distL="0" distR="0" wp14:anchorId="119D7C9B" wp14:editId="246DDEAD">
+          <wp:inline distT="0" distB="0" distL="0" distR="0" wp14:anchorId="2C9029AB" wp14:editId="02DE598E">
             <wp:extent cx="5274310" cy="1758315"/>
             <wp:effectExtent l="0" t="0" r="0" b="0"/>
-            <wp:docPr id="12" name="Picture 12" descr="A picture containing text, weapon&#10;&#10;Description automatically generated"/>
+            <wp:docPr id="16" name="Picture 16" descr="A picture containing text, weapon&#10;&#10;Description automatically generated"/>
             <wp:cNvGraphicFramePr>
               <a:graphicFrameLocks xmlns:a="http://schemas.openxmlformats.org/drawingml/2006/main" noChangeAspect="1"/>
             </wp:cNvGraphicFramePr>
@@ -6215,7 +6215,7 @@
               <a:graphicData uri="http://schemas.openxmlformats.org/drawingml/2006/picture">
                 <pic:pic xmlns:pic="http://schemas.openxmlformats.org/drawingml/2006/picture">
                   <pic:nvPicPr>
-                    <pic:cNvPr id="12" name="Picture 12" descr="A picture containing text, weapon&#10;&#10;Description automatically generated"/>
+                    <pic:cNvPr id="16" name="Picture 16" descr="A picture containing text, weapon&#10;&#10;Description automatically generated"/>
                     <pic:cNvPicPr/>
                   </pic:nvPicPr>
                   <pic:blipFill>
@@ -6438,10 +6438,10 @@
           <w:lang w:val="en-AU"/>
         </w:rPr>
         <w:drawing>
-          <wp:inline distT="0" distB="0" distL="0" distR="0" wp14:anchorId="68F66281" wp14:editId="660027D4">
+          <wp:inline distT="0" distB="0" distL="0" distR="0" wp14:anchorId="5E8898F7" wp14:editId="4DE8B99A">
             <wp:extent cx="5274310" cy="1758315"/>
             <wp:effectExtent l="0" t="0" r="0" b="0"/>
-            <wp:docPr id="13" name="Picture 13" descr="Icon&#10;&#10;Description automatically generated with low confidence"/>
+            <wp:docPr id="17" name="Picture 17" descr="Icon&#10;&#10;Description automatically generated with low confidence"/>
             <wp:cNvGraphicFramePr>
               <a:graphicFrameLocks xmlns:a="http://schemas.openxmlformats.org/drawingml/2006/main" noChangeAspect="1"/>
             </wp:cNvGraphicFramePr>
@@ -6449,7 +6449,7 @@
               <a:graphicData uri="http://schemas.openxmlformats.org/drawingml/2006/picture">
                 <pic:pic xmlns:pic="http://schemas.openxmlformats.org/drawingml/2006/picture">
                   <pic:nvPicPr>
-                    <pic:cNvPr id="13" name="Picture 13" descr="Icon&#10;&#10;Description automatically generated with low confidence"/>
+                    <pic:cNvPr id="17" name="Picture 17" descr="Icon&#10;&#10;Description automatically generated with low confidence"/>
                     <pic:cNvPicPr/>
                   </pic:nvPicPr>
                   <pic:blipFill>

</xml_diff>